<commit_message>
updated 1st draft of PM, ERs, new ER matrix
PMs for new/reconstruction, replacement, and maintenance
new ER matrix
</commit_message>
<xml_diff>
--- a/work/Processmap and ER matrices/ER.S.101.docx
+++ b/work/Processmap and ER matrices/ER.S.101.docx
@@ -118,7 +118,15 @@
               <w:t>.</w:t>
             </w:r>
             <w:r>
-              <w:t>S.101</w:t>
+              <w:t>S.</w:t>
+            </w:r>
+            <w:r>
+              <w:t>1</w:t>
+            </w:r>
+            <w:bookmarkStart w:id="0" w:name="_GoBack"/>
+            <w:bookmarkEnd w:id="0"/>
+            <w:r>
+              <w:t>01</w:t>
             </w:r>
           </w:p>
         </w:tc>
@@ -177,7 +185,7 @@
               <w:pStyle w:val="ChangeDate"/>
             </w:pPr>
             <w:r>
-              <w:t>2016-07-26</w:t>
+              <w:t>2016-07-30</w:t>
             </w:r>
           </w:p>
         </w:tc>
@@ -292,7 +300,7 @@
                 <w:b w:val="0"/>
                 <w:color w:val="000000"/>
               </w:rPr>
-              <w:t>Conception of need</w:t>
+              <w:t>Programming and planning</w:t>
             </w:r>
           </w:p>
         </w:tc>
@@ -366,7 +374,14 @@
                 <w:b w:val="0"/>
                 <w:color w:val="000000"/>
               </w:rPr>
-              <w:t>Full design</w:t>
+              <w:t>D</w:t>
+            </w:r>
+            <w:r>
+              <w:rPr>
+                <w:b w:val="0"/>
+                <w:color w:val="000000"/>
+              </w:rPr>
+              <w:t>esign</w:t>
             </w:r>
           </w:p>
         </w:tc>
@@ -653,131 +668,6 @@
           <w:p>
             <w:pPr>
               <w:jc w:val="center"/>
-            </w:pPr>
-          </w:p>
-        </w:tc>
-      </w:tr>
-      <w:tr>
-        <w:tc>
-          <w:tcPr>
-            <w:tcW w:w="1384" w:type="dxa"/>
-            <w:vMerge/>
-            <w:shd w:val="clear" w:color="auto" w:fill="auto"/>
-          </w:tcPr>
-          <w:p>
-            <w:pPr>
-              <w:pStyle w:val="ProjectStageName"/>
-            </w:pPr>
-          </w:p>
-        </w:tc>
-        <w:tc>
-          <w:tcPr>
-            <w:tcW w:w="709" w:type="dxa"/>
-            <w:shd w:val="clear" w:color="auto" w:fill="auto"/>
-          </w:tcPr>
-          <w:p>
-            <w:pPr>
-              <w:pStyle w:val="ProjectStageNumber"/>
-              <w:rPr>
-                <w:b w:val="0"/>
-              </w:rPr>
-            </w:pPr>
-            <w:r>
-              <w:rPr>
-                <w:b w:val="0"/>
-              </w:rPr>
-              <w:t>6</w:t>
-            </w:r>
-          </w:p>
-        </w:tc>
-        <w:tc>
-          <w:tcPr>
-            <w:tcW w:w="7229" w:type="dxa"/>
-            <w:shd w:val="clear" w:color="auto" w:fill="auto"/>
-          </w:tcPr>
-          <w:p>
-            <w:pPr>
-              <w:pStyle w:val="ProjectStageNumber"/>
-              <w:jc w:val="left"/>
-              <w:rPr>
-                <w:b w:val="0"/>
-                <w:color w:val="000000"/>
-              </w:rPr>
-            </w:pPr>
-          </w:p>
-        </w:tc>
-        <w:tc>
-          <w:tcPr>
-            <w:tcW w:w="567" w:type="dxa"/>
-            <w:shd w:val="clear" w:color="auto" w:fill="auto"/>
-          </w:tcPr>
-          <w:p>
-            <w:pPr>
-              <w:jc w:val="center"/>
-            </w:pPr>
-          </w:p>
-        </w:tc>
-      </w:tr>
-      <w:tr>
-        <w:tc>
-          <w:tcPr>
-            <w:tcW w:w="1384" w:type="dxa"/>
-            <w:vMerge/>
-            <w:shd w:val="clear" w:color="auto" w:fill="auto"/>
-          </w:tcPr>
-          <w:p>
-            <w:pPr>
-              <w:pStyle w:val="ProjectStageName"/>
-            </w:pPr>
-          </w:p>
-        </w:tc>
-        <w:tc>
-          <w:tcPr>
-            <w:tcW w:w="709" w:type="dxa"/>
-            <w:shd w:val="clear" w:color="auto" w:fill="auto"/>
-          </w:tcPr>
-          <w:p>
-            <w:pPr>
-              <w:pStyle w:val="ProjectStageNumber"/>
-              <w:rPr>
-                <w:b w:val="0"/>
-              </w:rPr>
-            </w:pPr>
-            <w:r>
-              <w:rPr>
-                <w:b w:val="0"/>
-              </w:rPr>
-              <w:t>7</w:t>
-            </w:r>
-          </w:p>
-        </w:tc>
-        <w:tc>
-          <w:tcPr>
-            <w:tcW w:w="7229" w:type="dxa"/>
-            <w:shd w:val="clear" w:color="auto" w:fill="auto"/>
-          </w:tcPr>
-          <w:p>
-            <w:pPr>
-              <w:pStyle w:val="ProjectStageNumber"/>
-              <w:jc w:val="left"/>
-              <w:rPr>
-                <w:b w:val="0"/>
-                <w:color w:val="000000"/>
-              </w:rPr>
-            </w:pPr>
-          </w:p>
-        </w:tc>
-        <w:tc>
-          <w:tcPr>
-            <w:tcW w:w="567" w:type="dxa"/>
-            <w:shd w:val="clear" w:color="auto" w:fill="auto"/>
-          </w:tcPr>
-          <w:p>
-            <w:pPr>
-              <w:jc w:val="center"/>
-              <w:rPr>
-                <w:b/>
-              </w:rPr>
             </w:pPr>
           </w:p>
         </w:tc>
@@ -807,6 +697,9 @@
     </w:p>
     <w:p>
       <w:pPr>
+        <w:pBdr>
+          <w:bottom w:val="single" w:sz="4" w:space="1" w:color="auto"/>
+        </w:pBdr>
         <w:snapToGrid w:val="0"/>
       </w:pPr>
       <w:r>
@@ -840,8 +733,6 @@
         </w:rPr>
         <w:t>Exchange disciplines</w:t>
       </w:r>
-      <w:bookmarkStart w:id="0" w:name="_GoBack"/>
-      <w:bookmarkEnd w:id="0"/>
     </w:p>
     <w:p>
       <w:pPr>
@@ -946,9 +837,6 @@
     </w:p>
     <w:p>
       <w:pPr>
-        <w:pBdr>
-          <w:bottom w:val="single" w:sz="6" w:space="1" w:color="auto"/>
-        </w:pBdr>
         <w:rPr>
           <w:lang w:val="en-US"/>
         </w:rPr>
@@ -960,162 +848,711 @@
         <w:t>Information required for the design includes:</w:t>
       </w:r>
     </w:p>
+    <w:tbl>
+      <w:tblPr>
+        <w:tblStyle w:val="TableGrid"/>
+        <w:tblW w:w="9918" w:type="dxa"/>
+        <w:tblLook w:val="04A0" w:firstRow="1" w:lastRow="0" w:firstColumn="1" w:lastColumn="0" w:noHBand="0" w:noVBand="1"/>
+      </w:tblPr>
+      <w:tblGrid>
+        <w:gridCol w:w="2088"/>
+        <w:gridCol w:w="1890"/>
+        <w:gridCol w:w="3600"/>
+        <w:gridCol w:w="2340"/>
+      </w:tblGrid>
+      <w:tr>
+        <w:tc>
+          <w:tcPr>
+            <w:tcW w:w="2088" w:type="dxa"/>
+          </w:tcPr>
+          <w:p>
+            <w:pPr>
+              <w:rPr>
+                <w:b/>
+                <w:lang w:val="en-US"/>
+              </w:rPr>
+            </w:pPr>
+            <w:r>
+              <w:rPr>
+                <w:b/>
+                <w:lang w:val="en-US"/>
+              </w:rPr>
+              <w:t>Data attribute group</w:t>
+            </w:r>
+          </w:p>
+        </w:tc>
+        <w:tc>
+          <w:tcPr>
+            <w:tcW w:w="1890" w:type="dxa"/>
+          </w:tcPr>
+          <w:p>
+            <w:pPr>
+              <w:rPr>
+                <w:b/>
+                <w:lang w:val="en-US"/>
+              </w:rPr>
+            </w:pPr>
+            <w:r>
+              <w:rPr>
+                <w:b/>
+                <w:lang w:val="en-US"/>
+              </w:rPr>
+              <w:t>Data attribute</w:t>
+            </w:r>
+          </w:p>
+        </w:tc>
+        <w:tc>
+          <w:tcPr>
+            <w:tcW w:w="3600" w:type="dxa"/>
+          </w:tcPr>
+          <w:p>
+            <w:pPr>
+              <w:rPr>
+                <w:b/>
+                <w:lang w:val="en-US"/>
+              </w:rPr>
+            </w:pPr>
+            <w:r>
+              <w:rPr>
+                <w:b/>
+                <w:lang w:val="en-US"/>
+              </w:rPr>
+              <w:t xml:space="preserve">Description </w:t>
+            </w:r>
+          </w:p>
+        </w:tc>
+        <w:tc>
+          <w:tcPr>
+            <w:tcW w:w="2340" w:type="dxa"/>
+          </w:tcPr>
+          <w:p>
+            <w:pPr>
+              <w:rPr>
+                <w:b/>
+                <w:lang w:val="en-US"/>
+              </w:rPr>
+            </w:pPr>
+            <w:r>
+              <w:rPr>
+                <w:b/>
+                <w:lang w:val="en-US"/>
+              </w:rPr>
+              <w:t xml:space="preserve">Comments </w:t>
+            </w:r>
+          </w:p>
+        </w:tc>
+      </w:tr>
+      <w:tr>
+        <w:tc>
+          <w:tcPr>
+            <w:tcW w:w="2088" w:type="dxa"/>
+            <w:vMerge w:val="restart"/>
+          </w:tcPr>
+          <w:p>
+            <w:pPr>
+              <w:rPr>
+                <w:lang w:val="en-US"/>
+              </w:rPr>
+            </w:pPr>
+            <w:r>
+              <w:rPr>
+                <w:lang w:val="en-US"/>
+              </w:rPr>
+              <w:t>Project</w:t>
+            </w:r>
+          </w:p>
+        </w:tc>
+        <w:tc>
+          <w:tcPr>
+            <w:tcW w:w="1890" w:type="dxa"/>
+          </w:tcPr>
+          <w:p>
+            <w:pPr>
+              <w:rPr>
+                <w:lang w:val="en-US"/>
+              </w:rPr>
+            </w:pPr>
+            <w:r>
+              <w:rPr>
+                <w:lang w:val="en-US"/>
+              </w:rPr>
+              <w:t>Project title</w:t>
+            </w:r>
+          </w:p>
+        </w:tc>
+        <w:tc>
+          <w:tcPr>
+            <w:tcW w:w="3600" w:type="dxa"/>
+          </w:tcPr>
+          <w:p>
+            <w:pPr>
+              <w:rPr>
+                <w:lang w:val="en-US"/>
+              </w:rPr>
+            </w:pPr>
+            <w:r>
+              <w:rPr>
+                <w:lang w:val="en-US"/>
+              </w:rPr>
+              <w:t>Name of a project</w:t>
+            </w:r>
+          </w:p>
+        </w:tc>
+        <w:tc>
+          <w:tcPr>
+            <w:tcW w:w="2340" w:type="dxa"/>
+          </w:tcPr>
+          <w:p>
+            <w:pPr>
+              <w:rPr>
+                <w:lang w:val="en-US"/>
+              </w:rPr>
+            </w:pPr>
+          </w:p>
+        </w:tc>
+      </w:tr>
+      <w:tr>
+        <w:tc>
+          <w:tcPr>
+            <w:tcW w:w="2088" w:type="dxa"/>
+            <w:vMerge/>
+          </w:tcPr>
+          <w:p>
+            <w:pPr>
+              <w:rPr>
+                <w:lang w:val="en-US"/>
+              </w:rPr>
+            </w:pPr>
+          </w:p>
+        </w:tc>
+        <w:tc>
+          <w:tcPr>
+            <w:tcW w:w="1890" w:type="dxa"/>
+          </w:tcPr>
+          <w:p>
+            <w:pPr>
+              <w:rPr>
+                <w:lang w:val="en-US"/>
+              </w:rPr>
+            </w:pPr>
+            <w:r>
+              <w:rPr>
+                <w:lang w:val="en-US"/>
+              </w:rPr>
+              <w:t>Project ID</w:t>
+            </w:r>
+          </w:p>
+        </w:tc>
+        <w:tc>
+          <w:tcPr>
+            <w:tcW w:w="3600" w:type="dxa"/>
+          </w:tcPr>
+          <w:p>
+            <w:pPr>
+              <w:rPr>
+                <w:lang w:val="en-US"/>
+              </w:rPr>
+            </w:pPr>
+            <w:r>
+              <w:rPr>
+                <w:lang w:val="en-US"/>
+              </w:rPr>
+              <w:t>Identity of a sign</w:t>
+            </w:r>
+          </w:p>
+        </w:tc>
+        <w:tc>
+          <w:tcPr>
+            <w:tcW w:w="2340" w:type="dxa"/>
+          </w:tcPr>
+          <w:p>
+            <w:pPr>
+              <w:rPr>
+                <w:lang w:val="en-US"/>
+              </w:rPr>
+            </w:pPr>
+          </w:p>
+        </w:tc>
+      </w:tr>
+      <w:tr>
+        <w:tc>
+          <w:tcPr>
+            <w:tcW w:w="2088" w:type="dxa"/>
+          </w:tcPr>
+          <w:p>
+            <w:pPr>
+              <w:rPr>
+                <w:lang w:val="en-US"/>
+              </w:rPr>
+            </w:pPr>
+          </w:p>
+        </w:tc>
+        <w:tc>
+          <w:tcPr>
+            <w:tcW w:w="1890" w:type="dxa"/>
+          </w:tcPr>
+          <w:p>
+            <w:pPr>
+              <w:rPr>
+                <w:lang w:val="en-US"/>
+              </w:rPr>
+            </w:pPr>
+            <w:r>
+              <w:rPr>
+                <w:lang w:val="en-US"/>
+              </w:rPr>
+              <w:t>Project location</w:t>
+            </w:r>
+          </w:p>
+        </w:tc>
+        <w:tc>
+          <w:tcPr>
+            <w:tcW w:w="3600" w:type="dxa"/>
+          </w:tcPr>
+          <w:p>
+            <w:pPr>
+              <w:rPr>
+                <w:lang w:val="en-US"/>
+              </w:rPr>
+            </w:pPr>
+            <w:r>
+              <w:rPr>
+                <w:lang w:val="en-US"/>
+              </w:rPr>
+              <w:t>Location of a project</w:t>
+            </w:r>
+          </w:p>
+        </w:tc>
+        <w:tc>
+          <w:tcPr>
+            <w:tcW w:w="2340" w:type="dxa"/>
+          </w:tcPr>
+          <w:p>
+            <w:pPr>
+              <w:rPr>
+                <w:lang w:val="en-US"/>
+              </w:rPr>
+            </w:pPr>
+            <w:r>
+              <w:rPr>
+                <w:lang w:val="en-US"/>
+              </w:rPr>
+              <w:t>What data attributes represent the location of a project (e.g., district, route id)?</w:t>
+            </w:r>
+          </w:p>
+        </w:tc>
+      </w:tr>
+      <w:tr>
+        <w:tc>
+          <w:tcPr>
+            <w:tcW w:w="2088" w:type="dxa"/>
+          </w:tcPr>
+          <w:p>
+            <w:pPr>
+              <w:rPr>
+                <w:lang w:val="en-US"/>
+              </w:rPr>
+            </w:pPr>
+            <w:r>
+              <w:rPr>
+                <w:lang w:val="en-US"/>
+              </w:rPr>
+              <w:t>Sign</w:t>
+            </w:r>
+          </w:p>
+        </w:tc>
+        <w:tc>
+          <w:tcPr>
+            <w:tcW w:w="1890" w:type="dxa"/>
+          </w:tcPr>
+          <w:p>
+            <w:pPr>
+              <w:rPr>
+                <w:lang w:val="en-US"/>
+              </w:rPr>
+            </w:pPr>
+            <w:r>
+              <w:rPr>
+                <w:lang w:val="en-US"/>
+              </w:rPr>
+              <w:t>Sign type</w:t>
+            </w:r>
+          </w:p>
+        </w:tc>
+        <w:tc>
+          <w:tcPr>
+            <w:tcW w:w="3600" w:type="dxa"/>
+          </w:tcPr>
+          <w:p>
+            <w:pPr>
+              <w:rPr>
+                <w:lang w:val="en-US"/>
+              </w:rPr>
+            </w:pPr>
+          </w:p>
+        </w:tc>
+        <w:tc>
+          <w:tcPr>
+            <w:tcW w:w="2340" w:type="dxa"/>
+          </w:tcPr>
+          <w:p>
+            <w:pPr>
+              <w:rPr>
+                <w:lang w:val="en-US"/>
+              </w:rPr>
+            </w:pPr>
+          </w:p>
+        </w:tc>
+      </w:tr>
+      <w:tr>
+        <w:tc>
+          <w:tcPr>
+            <w:tcW w:w="2088" w:type="dxa"/>
+          </w:tcPr>
+          <w:p>
+            <w:pPr>
+              <w:rPr>
+                <w:lang w:val="en-US"/>
+              </w:rPr>
+            </w:pPr>
+            <w:r>
+              <w:rPr>
+                <w:lang w:val="en-US"/>
+              </w:rPr>
+              <w:t>Schedule</w:t>
+            </w:r>
+          </w:p>
+        </w:tc>
+        <w:tc>
+          <w:tcPr>
+            <w:tcW w:w="1890" w:type="dxa"/>
+          </w:tcPr>
+          <w:p>
+            <w:pPr>
+              <w:rPr>
+                <w:lang w:val="en-US"/>
+              </w:rPr>
+            </w:pPr>
+            <w:r>
+              <w:rPr>
+                <w:lang w:val="en-US"/>
+              </w:rPr>
+              <w:t>Start date</w:t>
+            </w:r>
+          </w:p>
+        </w:tc>
+        <w:tc>
+          <w:tcPr>
+            <w:tcW w:w="3600" w:type="dxa"/>
+          </w:tcPr>
+          <w:p>
+            <w:pPr>
+              <w:rPr>
+                <w:lang w:val="en-US"/>
+              </w:rPr>
+            </w:pPr>
+            <w:r>
+              <w:rPr>
+                <w:lang w:val="en-US"/>
+              </w:rPr>
+              <w:t xml:space="preserve">Expected </w:t>
+            </w:r>
+            <w:r>
+              <w:rPr>
+                <w:lang w:val="en-US"/>
+              </w:rPr>
+              <w:t>start date of a project</w:t>
+            </w:r>
+          </w:p>
+        </w:tc>
+        <w:tc>
+          <w:tcPr>
+            <w:tcW w:w="2340" w:type="dxa"/>
+          </w:tcPr>
+          <w:p>
+            <w:pPr>
+              <w:rPr>
+                <w:lang w:val="en-US"/>
+              </w:rPr>
+            </w:pPr>
+          </w:p>
+        </w:tc>
+      </w:tr>
+      <w:tr>
+        <w:tc>
+          <w:tcPr>
+            <w:tcW w:w="2088" w:type="dxa"/>
+          </w:tcPr>
+          <w:p>
+            <w:pPr>
+              <w:rPr>
+                <w:lang w:val="en-US"/>
+              </w:rPr>
+            </w:pPr>
+          </w:p>
+        </w:tc>
+        <w:tc>
+          <w:tcPr>
+            <w:tcW w:w="1890" w:type="dxa"/>
+          </w:tcPr>
+          <w:p>
+            <w:pPr>
+              <w:rPr>
+                <w:lang w:val="en-US"/>
+              </w:rPr>
+            </w:pPr>
+            <w:r>
+              <w:rPr>
+                <w:lang w:val="en-US"/>
+              </w:rPr>
+              <w:t>End date</w:t>
+            </w:r>
+          </w:p>
+        </w:tc>
+        <w:tc>
+          <w:tcPr>
+            <w:tcW w:w="3600" w:type="dxa"/>
+          </w:tcPr>
+          <w:p>
+            <w:pPr>
+              <w:rPr>
+                <w:lang w:val="en-US"/>
+              </w:rPr>
+            </w:pPr>
+            <w:r>
+              <w:rPr>
+                <w:lang w:val="en-US"/>
+              </w:rPr>
+              <w:t xml:space="preserve">Expected </w:t>
+            </w:r>
+            <w:r>
+              <w:rPr>
+                <w:lang w:val="en-US"/>
+              </w:rPr>
+              <w:t>completed date of a project</w:t>
+            </w:r>
+          </w:p>
+        </w:tc>
+        <w:tc>
+          <w:tcPr>
+            <w:tcW w:w="2340" w:type="dxa"/>
+          </w:tcPr>
+          <w:p>
+            <w:pPr>
+              <w:rPr>
+                <w:lang w:val="en-US"/>
+              </w:rPr>
+            </w:pPr>
+          </w:p>
+        </w:tc>
+      </w:tr>
+      <w:tr>
+        <w:tc>
+          <w:tcPr>
+            <w:tcW w:w="2088" w:type="dxa"/>
+          </w:tcPr>
+          <w:p>
+            <w:pPr>
+              <w:rPr>
+                <w:lang w:val="en-US"/>
+              </w:rPr>
+            </w:pPr>
+          </w:p>
+        </w:tc>
+        <w:tc>
+          <w:tcPr>
+            <w:tcW w:w="1890" w:type="dxa"/>
+          </w:tcPr>
+          <w:p>
+            <w:pPr>
+              <w:rPr>
+                <w:lang w:val="en-US"/>
+              </w:rPr>
+            </w:pPr>
+          </w:p>
+        </w:tc>
+        <w:tc>
+          <w:tcPr>
+            <w:tcW w:w="3600" w:type="dxa"/>
+          </w:tcPr>
+          <w:p>
+            <w:pPr>
+              <w:rPr>
+                <w:lang w:val="en-US"/>
+              </w:rPr>
+            </w:pPr>
+          </w:p>
+        </w:tc>
+        <w:tc>
+          <w:tcPr>
+            <w:tcW w:w="2340" w:type="dxa"/>
+          </w:tcPr>
+          <w:p>
+            <w:pPr>
+              <w:rPr>
+                <w:lang w:val="en-US"/>
+              </w:rPr>
+            </w:pPr>
+          </w:p>
+        </w:tc>
+      </w:tr>
+      <w:tr>
+        <w:tc>
+          <w:tcPr>
+            <w:tcW w:w="2088" w:type="dxa"/>
+          </w:tcPr>
+          <w:p>
+            <w:pPr>
+              <w:rPr>
+                <w:lang w:val="en-US"/>
+              </w:rPr>
+            </w:pPr>
+          </w:p>
+        </w:tc>
+        <w:tc>
+          <w:tcPr>
+            <w:tcW w:w="1890" w:type="dxa"/>
+          </w:tcPr>
+          <w:p>
+            <w:pPr>
+              <w:rPr>
+                <w:lang w:val="en-US"/>
+              </w:rPr>
+            </w:pPr>
+          </w:p>
+        </w:tc>
+        <w:tc>
+          <w:tcPr>
+            <w:tcW w:w="3600" w:type="dxa"/>
+          </w:tcPr>
+          <w:p>
+            <w:pPr>
+              <w:rPr>
+                <w:lang w:val="en-US"/>
+              </w:rPr>
+            </w:pPr>
+          </w:p>
+        </w:tc>
+        <w:tc>
+          <w:tcPr>
+            <w:tcW w:w="2340" w:type="dxa"/>
+          </w:tcPr>
+          <w:p>
+            <w:pPr>
+              <w:rPr>
+                <w:lang w:val="en-US"/>
+              </w:rPr>
+            </w:pPr>
+          </w:p>
+        </w:tc>
+      </w:tr>
+      <w:tr>
+        <w:tc>
+          <w:tcPr>
+            <w:tcW w:w="2088" w:type="dxa"/>
+          </w:tcPr>
+          <w:p>
+            <w:pPr>
+              <w:rPr>
+                <w:lang w:val="en-US"/>
+              </w:rPr>
+            </w:pPr>
+          </w:p>
+        </w:tc>
+        <w:tc>
+          <w:tcPr>
+            <w:tcW w:w="1890" w:type="dxa"/>
+          </w:tcPr>
+          <w:p>
+            <w:pPr>
+              <w:rPr>
+                <w:lang w:val="en-US"/>
+              </w:rPr>
+            </w:pPr>
+          </w:p>
+        </w:tc>
+        <w:tc>
+          <w:tcPr>
+            <w:tcW w:w="3600" w:type="dxa"/>
+          </w:tcPr>
+          <w:p>
+            <w:pPr>
+              <w:rPr>
+                <w:lang w:val="en-US"/>
+              </w:rPr>
+            </w:pPr>
+          </w:p>
+        </w:tc>
+        <w:tc>
+          <w:tcPr>
+            <w:tcW w:w="2340" w:type="dxa"/>
+          </w:tcPr>
+          <w:p>
+            <w:pPr>
+              <w:rPr>
+                <w:lang w:val="en-US"/>
+              </w:rPr>
+            </w:pPr>
+          </w:p>
+        </w:tc>
+      </w:tr>
+      <w:tr>
+        <w:tc>
+          <w:tcPr>
+            <w:tcW w:w="2088" w:type="dxa"/>
+          </w:tcPr>
+          <w:p>
+            <w:pPr>
+              <w:rPr>
+                <w:lang w:val="en-US"/>
+              </w:rPr>
+            </w:pPr>
+          </w:p>
+        </w:tc>
+        <w:tc>
+          <w:tcPr>
+            <w:tcW w:w="1890" w:type="dxa"/>
+          </w:tcPr>
+          <w:p>
+            <w:pPr>
+              <w:rPr>
+                <w:lang w:val="en-US"/>
+              </w:rPr>
+            </w:pPr>
+          </w:p>
+        </w:tc>
+        <w:tc>
+          <w:tcPr>
+            <w:tcW w:w="3600" w:type="dxa"/>
+          </w:tcPr>
+          <w:p>
+            <w:pPr>
+              <w:rPr>
+                <w:lang w:val="en-US"/>
+              </w:rPr>
+            </w:pPr>
+          </w:p>
+        </w:tc>
+        <w:tc>
+          <w:tcPr>
+            <w:tcW w:w="2340" w:type="dxa"/>
+          </w:tcPr>
+          <w:p>
+            <w:pPr>
+              <w:rPr>
+                <w:lang w:val="en-US"/>
+              </w:rPr>
+            </w:pPr>
+          </w:p>
+        </w:tc>
+      </w:tr>
+    </w:tbl>
     <w:p>
       <w:pPr>
-        <w:pStyle w:val="ListParagraph"/>
-        <w:numPr>
-          <w:ilvl w:val="0"/>
-          <w:numId w:val="36"/>
-        </w:numPr>
-        <w:pBdr>
-          <w:bottom w:val="single" w:sz="6" w:space="1" w:color="auto"/>
-        </w:pBdr>
         <w:rPr>
           <w:lang w:val="en-US"/>
         </w:rPr>
       </w:pPr>
-      <w:r>
-        <w:rPr>
-          <w:lang w:val="en-US"/>
-        </w:rPr>
-        <w:t>Project title and description</w:t>
-      </w:r>
-    </w:p>
-    <w:p>
-      <w:pPr>
-        <w:pStyle w:val="ListParagraph"/>
-        <w:numPr>
-          <w:ilvl w:val="0"/>
-          <w:numId w:val="36"/>
-        </w:numPr>
-        <w:pBdr>
-          <w:bottom w:val="single" w:sz="6" w:space="1" w:color="auto"/>
-        </w:pBdr>
-        <w:rPr>
-          <w:lang w:val="en-US"/>
-        </w:rPr>
-      </w:pPr>
-      <w:r>
-        <w:rPr>
-          <w:lang w:val="en-US"/>
-        </w:rPr>
-        <w:t>Project number</w:t>
-      </w:r>
-    </w:p>
-    <w:p>
-      <w:pPr>
-        <w:pStyle w:val="ListParagraph"/>
-        <w:numPr>
-          <w:ilvl w:val="0"/>
-          <w:numId w:val="36"/>
-        </w:numPr>
-        <w:pBdr>
-          <w:bottom w:val="single" w:sz="6" w:space="1" w:color="auto"/>
-        </w:pBdr>
-        <w:rPr>
-          <w:lang w:val="en-US"/>
-        </w:rPr>
-      </w:pPr>
-      <w:r>
-        <w:rPr>
-          <w:lang w:val="en-US"/>
-        </w:rPr>
-        <w:t>Project location</w:t>
-      </w:r>
-    </w:p>
-    <w:p>
-      <w:pPr>
-        <w:pStyle w:val="ListParagraph"/>
-        <w:numPr>
-          <w:ilvl w:val="0"/>
-          <w:numId w:val="36"/>
-        </w:numPr>
-        <w:pBdr>
-          <w:bottom w:val="single" w:sz="6" w:space="1" w:color="auto"/>
-        </w:pBdr>
-        <w:rPr>
-          <w:lang w:val="en-US"/>
-        </w:rPr>
-      </w:pPr>
-      <w:r>
-        <w:rPr>
-          <w:lang w:val="en-US"/>
-        </w:rPr>
-        <w:t>Sign type</w:t>
-      </w:r>
-    </w:p>
-    <w:p>
-      <w:pPr>
-        <w:pStyle w:val="ListParagraph"/>
-        <w:numPr>
-          <w:ilvl w:val="0"/>
-          <w:numId w:val="36"/>
-        </w:numPr>
-        <w:pBdr>
-          <w:bottom w:val="single" w:sz="6" w:space="1" w:color="auto"/>
-        </w:pBdr>
-        <w:rPr>
-          <w:lang w:val="en-US"/>
-        </w:rPr>
-      </w:pPr>
-      <w:r>
-        <w:rPr>
-          <w:lang w:val="en-US"/>
-        </w:rPr>
-        <w:t>Expected p</w:t>
-      </w:r>
-      <w:r>
-        <w:rPr>
-          <w:lang w:val="en-US"/>
-        </w:rPr>
-        <w:t>roject start date</w:t>
-      </w:r>
-    </w:p>
-    <w:p>
-      <w:pPr>
-        <w:pStyle w:val="ListParagraph"/>
-        <w:numPr>
-          <w:ilvl w:val="0"/>
-          <w:numId w:val="36"/>
-        </w:numPr>
-        <w:pBdr>
-          <w:bottom w:val="single" w:sz="6" w:space="1" w:color="auto"/>
-        </w:pBdr>
-        <w:rPr>
-          <w:lang w:val="en-US"/>
-        </w:rPr>
-      </w:pPr>
-      <w:r>
-        <w:rPr>
-          <w:lang w:val="en-US"/>
-        </w:rPr>
-        <w:t>Expected p</w:t>
-      </w:r>
-      <w:r>
-        <w:rPr>
-          <w:lang w:val="en-US"/>
-        </w:rPr>
-        <w:t>roject end date</w:t>
-      </w:r>
-    </w:p>
-    <w:p>
-      <w:pPr>
-        <w:pBdr>
-          <w:bottom w:val="single" w:sz="6" w:space="1" w:color="auto"/>
-        </w:pBdr>
-        <w:rPr>
-          <w:b/>
-          <w:lang w:val="en-US"/>
-        </w:rPr>
-      </w:pPr>
-    </w:p>
-    <w:p>
-      <w:pPr>
-        <w:pStyle w:val="FPDescription"/>
-      </w:pPr>
-      <w:r>
-        <w:t xml:space="preserve"> </w:t>
-      </w:r>
     </w:p>
     <w:sectPr>
       <w:pgSz w:w="12240" w:h="15840" w:code="1"/>
@@ -6116,7 +6553,7 @@
 </file>
 
 <file path=customXml/itemProps1.xml><?xml version="1.0" encoding="utf-8"?>
-<ds:datastoreItem xmlns:ds="http://schemas.openxmlformats.org/officeDocument/2006/customXml" ds:itemID="{8DE8B79F-A76C-4FD8-9955-B9AD3AE90E44}">
+<ds:datastoreItem xmlns:ds="http://schemas.openxmlformats.org/officeDocument/2006/customXml" ds:itemID="{1FA6032D-EA28-4776-8CA5-0A5CC92E7D09}">
   <ds:schemaRefs>
     <ds:schemaRef ds:uri="http://schemas.openxmlformats.org/officeDocument/2006/bibliography"/>
   </ds:schemaRefs>

</xml_diff>